<commit_message>
[Estrategia] - Added new topic to write about
</commit_message>
<xml_diff>
--- a/TP1C2014 K3014 LA_BANDA_DEL_CHAVO/Estrategia.docx
+++ b/TP1C2014 K3014 LA_BANDA_DEL_CHAVO/Estrategia.docx
@@ -80,6 +80,32 @@
         <w:t xml:space="preserve">SE CONSIDERAN TODAS LAS BAJAS COMO LOGICAS =&gt; TODAS LAS TABLAS POSEEN UNA COLUMNA ACTIVO QUE SE PONE EN FALSE CUANDO SE LO ELIMINA.</w:t>
       </w:r>
     </w:p>
+    <w:p>
+      <w:pPr>
+        <w:spacing w:before="0" w:after="200" w:line="276"/>
+        <w:ind w:right="0" w:left="0" w:firstLine="0"/>
+        <w:jc w:val="left"/>
+        <w:rPr>
+          <w:rFonts w:ascii="Calibri" w:hAnsi="Calibri" w:cs="Calibri" w:eastAsia="Calibri"/>
+          <w:color w:val="auto"/>
+          <w:spacing w:val="0"/>
+          <w:position w:val="0"/>
+          <w:sz w:val="22"/>
+          <w:shd w:fill="auto" w:val="clear"/>
+        </w:rPr>
+      </w:pPr>
+      <w:r>
+        <w:rPr>
+          <w:rFonts w:ascii="Calibri" w:hAnsi="Calibri" w:cs="Calibri" w:eastAsia="Calibri"/>
+          <w:color w:val="auto"/>
+          <w:spacing w:val="0"/>
+          <w:position w:val="0"/>
+          <w:sz w:val="22"/>
+          <w:shd w:fill="auto" w:val="clear"/>
+        </w:rPr>
+        <w:t xml:space="preserve">HAY QUE REDACTAR COMO HICIMOS PARA QUE EL ID DE LAS TABLAS SEAN UNO MAS QUE EL ULTIMO CODIGO MIGRADO (QUE YA ESTABA PRESENTE EN LA BASE MAESTRA)</w:t>
+      </w:r>
+    </w:p>
   </w:body>
 </w:document>
 </file>

</xml_diff>

<commit_message>
[Editar Publicacion] - Added fully functional feature. Search box must be developed
</commit_message>
<xml_diff>
--- a/TP1C2014 K3014 LA_BANDA_DEL_CHAVO/Estrategia.docx
+++ b/TP1C2014 K3014 LA_BANDA_DEL_CHAVO/Estrategia.docx
@@ -106,6 +106,32 @@
         <w:t xml:space="preserve">HAY QUE REDACTAR COMO HICIMOS PARA QUE EL ID DE LAS TABLAS SEAN UNO MAS QUE EL ULTIMO CODIGO MIGRADO (QUE YA ESTABA PRESENTE EN LA BASE MAESTRA)</w:t>
       </w:r>
     </w:p>
+    <w:p>
+      <w:pPr>
+        <w:spacing w:before="0" w:after="200" w:line="276"/>
+        <w:ind w:right="0" w:left="0" w:firstLine="0"/>
+        <w:jc w:val="left"/>
+        <w:rPr>
+          <w:rFonts w:ascii="Calibri" w:hAnsi="Calibri" w:cs="Calibri" w:eastAsia="Calibri"/>
+          <w:color w:val="auto"/>
+          <w:spacing w:val="0"/>
+          <w:position w:val="0"/>
+          <w:sz w:val="22"/>
+          <w:shd w:fill="auto" w:val="clear"/>
+        </w:rPr>
+      </w:pPr>
+      <w:r>
+        <w:rPr>
+          <w:rFonts w:ascii="Calibri" w:hAnsi="Calibri" w:cs="Calibri" w:eastAsia="Calibri"/>
+          <w:color w:val="auto"/>
+          <w:spacing w:val="0"/>
+          <w:position w:val="0"/>
+          <w:sz w:val="22"/>
+          <w:shd w:fill="auto" w:val="clear"/>
+        </w:rPr>
+        <w:t xml:space="preserve">EN LA CONSULTA DE UPDATE PUBLICACION, NO SE LE PASARON LOS PARAMETROS QUE SABEMOS POR EL NEGOCIO QUE NO PUEDEN VARIAR (ID_USUARIO, FECHA_INICIO,  FECHA_VENCIMIENTO)</w:t>
+      </w:r>
+    </w:p>
   </w:body>
 </w:document>
 </file>

</xml_diff>

<commit_message>
[ABM Visibilidad] - Fixed 'getByParametersLike' query
</commit_message>
<xml_diff>
--- a/TP1C2014 K3014 LA_BANDA_DEL_CHAVO/Estrategia.docx
+++ b/TP1C2014 K3014 LA_BANDA_DEL_CHAVO/Estrategia.docx
@@ -132,6 +132,32 @@
         <w:t xml:space="preserve">EN LA CONSULTA DE UPDATE PUBLICACION, NO SE LE PASARON LOS PARAMETROS QUE SABEMOS POR EL NEGOCIO QUE NO PUEDEN VARIAR (ID_USUARIO, FECHA_INICIO,  FECHA_VENCIMIENTO)</w:t>
       </w:r>
     </w:p>
+    <w:p>
+      <w:pPr>
+        <w:spacing w:before="0" w:after="200" w:line="276"/>
+        <w:ind w:right="0" w:left="0" w:firstLine="0"/>
+        <w:jc w:val="left"/>
+        <w:rPr>
+          <w:rFonts w:ascii="Calibri" w:hAnsi="Calibri" w:cs="Calibri" w:eastAsia="Calibri"/>
+          <w:color w:val="auto"/>
+          <w:spacing w:val="0"/>
+          <w:position w:val="0"/>
+          <w:sz w:val="22"/>
+          <w:shd w:fill="auto" w:val="clear"/>
+        </w:rPr>
+      </w:pPr>
+      <w:r>
+        <w:rPr>
+          <w:rFonts w:ascii="Calibri" w:hAnsi="Calibri" w:cs="Calibri" w:eastAsia="Calibri"/>
+          <w:color w:val="auto"/>
+          <w:spacing w:val="0"/>
+          <w:position w:val="0"/>
+          <w:sz w:val="22"/>
+          <w:shd w:fill="auto" w:val="clear"/>
+        </w:rPr>
+        <w:t xml:space="preserve">EN LOS FILTROS DE BUSQUEDA, CUANDO ESTA ULTIMA ES EXACTA, PERMITE FILTRAR POR CAMPOS NUMERICOS, (CASO CONTRARIO NO, NO PERMITIMOS HACER CONSULTAS LIKE CON CAMPOS NUMERICOS)</w:t>
+      </w:r>
+    </w:p>
   </w:body>
 </w:document>
 </file>

</xml_diff>

<commit_message>
[Tools] - Deleted duplicated and unnecesary 'SessionManager' class
</commit_message>
<xml_diff>
--- a/TP1C2014 K3014 LA_BANDA_DEL_CHAVO/Estrategia.docx
+++ b/TP1C2014 K3014 LA_BANDA_DEL_CHAVO/Estrategia.docx
@@ -156,6 +156,58 @@
           <w:shd w:fill="auto" w:val="clear"/>
         </w:rPr>
         <w:t xml:space="preserve">EN LOS FILTROS DE BUSQUEDA, CUANDO ESTA ULTIMA ES EXACTA, PERMITE FILTRAR POR CAMPOS NUMERICOS, (CASO CONTRARIO NO, NO PERMITIMOS HACER CONSULTAS LIKE CON CAMPOS NUMERICOS)</w:t>
+      </w:r>
+    </w:p>
+    <w:p>
+      <w:pPr>
+        <w:spacing w:before="0" w:after="200" w:line="276"/>
+        <w:ind w:right="0" w:left="0" w:firstLine="0"/>
+        <w:jc w:val="left"/>
+        <w:rPr>
+          <w:rFonts w:ascii="Calibri" w:hAnsi="Calibri" w:cs="Calibri" w:eastAsia="Calibri"/>
+          <w:color w:val="auto"/>
+          <w:spacing w:val="0"/>
+          <w:position w:val="0"/>
+          <w:sz w:val="22"/>
+          <w:shd w:fill="auto" w:val="clear"/>
+        </w:rPr>
+      </w:pPr>
+      <w:r>
+        <w:rPr>
+          <w:rFonts w:ascii="Calibri" w:hAnsi="Calibri" w:cs="Calibri" w:eastAsia="Calibri"/>
+          <w:color w:val="auto"/>
+          <w:spacing w:val="0"/>
+          <w:position w:val="0"/>
+          <w:sz w:val="22"/>
+          <w:shd w:fill="auto" w:val="clear"/>
+        </w:rPr>
+        <w:t xml:space="preserve">ELEGIMOS NO PONER UN CAMPO PRIORIDAD A LA TABLA VISIBILIDAD, DECIDIMOS QUE ORDENAMOS POR EL PRECIO DE LA MISMA, CUANTO MAS CARO ES, MAS ARRIBA VA A APARECER</w:t>
+      </w:r>
+    </w:p>
+    <w:p>
+      <w:pPr>
+        <w:spacing w:before="0" w:after="200" w:line="276"/>
+        <w:ind w:right="0" w:left="0" w:firstLine="0"/>
+        <w:jc w:val="left"/>
+        <w:rPr>
+          <w:rFonts w:ascii="Calibri" w:hAnsi="Calibri" w:cs="Calibri" w:eastAsia="Calibri"/>
+          <w:color w:val="auto"/>
+          <w:spacing w:val="0"/>
+          <w:position w:val="0"/>
+          <w:sz w:val="22"/>
+          <w:shd w:fill="auto" w:val="clear"/>
+        </w:rPr>
+      </w:pPr>
+      <w:r>
+        <w:rPr>
+          <w:rFonts w:ascii="Calibri" w:hAnsi="Calibri" w:cs="Calibri" w:eastAsia="Calibri"/>
+          <w:color w:val="auto"/>
+          <w:spacing w:val="0"/>
+          <w:position w:val="0"/>
+          <w:sz w:val="22"/>
+          <w:shd w:fill="auto" w:val="clear"/>
+        </w:rPr>
+        <w:t xml:space="preserve">NO HACEMOS NINGUNA ELIMINACION FISICA DE LOS REGISTROS (DELETE QUERIES) SINO QUE MARCAMOS COMO ACTIVO FALSE EL REGISTRO EN LA TABLA CORRESPONDIENTE</w:t>
       </w:r>
     </w:p>
   </w:body>

</xml_diff>

<commit_message>
Fix migration of qualifications
</commit_message>
<xml_diff>
--- a/TP1C2014 K3014 LA_BANDA_DEL_CHAVO/Estrategia.docx
+++ b/TP1C2014 K3014 LA_BANDA_DEL_CHAVO/Estrategia.docx
@@ -38,13 +38,7 @@
         <w:rPr>
           <w:rFonts w:ascii="Calibri" w:eastAsia="Calibri" w:hAnsi="Calibri" w:cs="Calibri"/>
         </w:rPr>
-        <w:t>SE CONSIDERAN TODAS LAS BAJAS COMO LOGICAS =&gt;</w:t>
-      </w:r>
-      <w:r>
-        <w:rPr>
-          <w:rFonts w:ascii="Calibri" w:eastAsia="Calibri" w:hAnsi="Calibri" w:cs="Calibri"/>
-        </w:rPr>
-        <w:t xml:space="preserve"> TODAS LAS TABLAS POSEEN UNA COLUMNA ACTIVO QUE SE PONE EN FALSE CUANDO SE LO ELIMINA.</w:t>
+        <w:t>SE CONSIDERAN TODAS LAS BAJAS COMO LOGICAS =&gt; TODAS LAS TABLAS POSEEN UNA COLUMNA ACTIVO QUE SE PONE EN FALSE CUANDO SE LO ELIMINA.</w:t>
       </w:r>
     </w:p>
     <w:p>
@@ -70,32 +64,20 @@
         <w:rPr>
           <w:rFonts w:ascii="Calibri" w:eastAsia="Calibri" w:hAnsi="Calibri" w:cs="Calibri"/>
         </w:rPr>
-        <w:t>EN LA CONSULTA DE UPDATE</w:t>
-      </w:r>
-      <w:r>
-        <w:rPr>
-          <w:rFonts w:ascii="Calibri" w:eastAsia="Calibri" w:hAnsi="Calibri" w:cs="Calibri"/>
-        </w:rPr>
-        <w:t xml:space="preserve"> PUBLICACION, NO SE LE PASARON LOS PARAMETROS QUE SABEMOS POR EL NEGOCIO QUE NO PUEDEN VARIAR (ID_USUARIO, FECHA_INICIO,  FECHA_VENCIMIENTO)</w:t>
-      </w:r>
-    </w:p>
-    <w:p>
-      <w:pPr>
-        <w:rPr>
-          <w:rFonts w:ascii="Calibri" w:eastAsia="Calibri" w:hAnsi="Calibri" w:cs="Calibri"/>
-        </w:rPr>
-      </w:pPr>
-      <w:r>
-        <w:rPr>
-          <w:rFonts w:ascii="Calibri" w:eastAsia="Calibri" w:hAnsi="Calibri" w:cs="Calibri"/>
-        </w:rPr>
-        <w:t>EN LOS FILTROS DE BUSQUEDA, CUANDO ESTA ULTIMA ES EXACTA, PERMITE FILTRAR POR CAMPOS NUMERICOS, (CASO CONTRARIO NO,</w:t>
-      </w:r>
-      <w:r>
-        <w:rPr>
-          <w:rFonts w:ascii="Calibri" w:eastAsia="Calibri" w:hAnsi="Calibri" w:cs="Calibri"/>
-        </w:rPr>
-        <w:t xml:space="preserve"> NO PERMITIMOS HACER CONSULTAS LIKE CON CAMPOS NUMERICOS)</w:t>
+        <w:t>EN LA CONSULTA DE UPDATE PUBLICACION, NO SE LE PASARON LOS PARAMETROS QUE SABEMOS POR EL NEGOCIO QUE NO PUEDEN VARIAR (ID_USUARIO, FECHA_INICIO,  FECHA_VENCIMIENTO)</w:t>
+      </w:r>
+    </w:p>
+    <w:p>
+      <w:pPr>
+        <w:rPr>
+          <w:rFonts w:ascii="Calibri" w:eastAsia="Calibri" w:hAnsi="Calibri" w:cs="Calibri"/>
+        </w:rPr>
+      </w:pPr>
+      <w:r>
+        <w:rPr>
+          <w:rFonts w:ascii="Calibri" w:eastAsia="Calibri" w:hAnsi="Calibri" w:cs="Calibri"/>
+        </w:rPr>
+        <w:t>EN LOS FILTROS DE BUSQUEDA, CUANDO ESTA ULTIMA ES EXACTA, PERMITE FILTRAR POR CAMPOS NUMERICOS, (CASO CONTRARIO NO, NO PERMITIMOS HACER CONSULTAS LIKE CON CAMPOS NUMERICOS)</w:t>
       </w:r>
     </w:p>
     <w:p>
@@ -121,13 +103,7 @@
         <w:rPr>
           <w:rFonts w:ascii="Calibri" w:eastAsia="Calibri" w:hAnsi="Calibri" w:cs="Calibri"/>
         </w:rPr>
-        <w:t xml:space="preserve">NO HACEMOS NINGUNA ELIMINACION FISICA DE </w:t>
-      </w:r>
-      <w:r>
-        <w:rPr>
-          <w:rFonts w:ascii="Calibri" w:eastAsia="Calibri" w:hAnsi="Calibri" w:cs="Calibri"/>
-        </w:rPr>
-        <w:t>LOS REGISTROS (DELETE QUERIES) SINO QUE MARCAMOS COMO ACTIVO FALSE EL REGISTRO EN LA TABLA CORRESPONDIENTE</w:t>
+        <w:t>NO HACEMOS NINGUNA ELIMINACION FISICA DE LOS REGISTROS (DELETE QUERIES) SINO QUE MARCAMOS COMO ACTIVO FALSE EL REGISTRO EN LA TABLA CORRESPONDIENTE</w:t>
       </w:r>
     </w:p>
     <w:p>
@@ -141,6 +117,19 @@
           <w:rFonts w:ascii="Calibri" w:eastAsia="Calibri" w:hAnsi="Calibri" w:cs="Calibri"/>
         </w:rPr>
         <w:t>EN EL LISTADO DE PUBLICACIONES, DEFINIMOS QUE CADA PAGINA CONTENGA 10 PUBLICACIONES.</w:t>
+      </w:r>
+    </w:p>
+    <w:p>
+      <w:pPr>
+        <w:rPr>
+          <w:rFonts w:ascii="Calibri" w:eastAsia="Calibri" w:hAnsi="Calibri" w:cs="Calibri"/>
+        </w:rPr>
+      </w:pPr>
+      <w:r>
+        <w:rPr>
+          <w:rFonts w:ascii="Calibri" w:eastAsia="Calibri" w:hAnsi="Calibri" w:cs="Calibri"/>
+        </w:rPr>
+        <w:t>EN LA MIGRACIÓN TOMAMOS A LAS CALIFICACIONES Y LAS DIVIDIMOS POR DOS PARA ADAPTARLAS A LA NUEVA VERSIÓN DE LAS CALIFICACIONES (QUE VAN DE 1 A 5)</w:t>
       </w:r>
     </w:p>
     <w:sectPr>
@@ -312,6 +301,7 @@
   <w:style w:type="paragraph" w:default="1" w:styleId="Normal">
     <w:name w:val="Normal"/>
     <w:qFormat/>
+    <w:rsid w:val="00746D7B"/>
   </w:style>
   <w:style w:type="character" w:default="1" w:styleId="Fuentedeprrafopredeter">
     <w:name w:val="Default Paragraph Font"/>

</xml_diff>